<commit_message>
Update Results and Discussion Draft 1.docx
</commit_message>
<xml_diff>
--- a/Drafts/Results and Discussion Draft 1.docx
+++ b/Drafts/Results and Discussion Draft 1.docx
@@ -896,6 +896,16 @@
               </w:rPr>
               <w:t>Metabolite</w:t>
             </w:r>
+            <w:r>
+              <w:rPr>
+                <w:rFonts w:ascii="Times New Roman" w:eastAsia="Times New Roman" w:hAnsi="Times New Roman" w:cs="Times New Roman"/>
+                <w:color w:val="000000"/>
+                <w:sz w:val="24"/>
+                <w:szCs w:val="24"/>
+                <w:lang w:eastAsia="en-GB"/>
+              </w:rPr>
+              <w:t xml:space="preserve"> (metabolite type)</w:t>
+            </w:r>
           </w:p>
         </w:tc>
         <w:tc>
@@ -5830,6 +5840,30 @@
                 <w:lang w:eastAsia="en-GB"/>
               </w:rPr>
             </w:pPr>
+            <w:r>
+              <w:rPr>
+                <w:rFonts w:ascii="Times New Roman" w:eastAsia="Times New Roman" w:hAnsi="Times New Roman" w:cs="Times New Roman"/>
+                <w:b/>
+                <w:bCs/>
+                <w:color w:val="000000"/>
+                <w:sz w:val="24"/>
+                <w:szCs w:val="24"/>
+                <w:lang w:eastAsia="en-GB"/>
+              </w:rPr>
+              <w:t>↑</w:t>
+            </w:r>
+            <w:r>
+              <w:rPr>
+                <w:rFonts w:ascii="Times New Roman" w:eastAsia="Times New Roman" w:hAnsi="Times New Roman" w:cs="Times New Roman"/>
+                <w:b/>
+                <w:bCs/>
+                <w:color w:val="000000"/>
+                <w:sz w:val="24"/>
+                <w:szCs w:val="24"/>
+                <w:lang w:eastAsia="en-GB"/>
+              </w:rPr>
+              <w:t xml:space="preserve"> </w:t>
+            </w:r>
             <w:r>
               <w:rPr>
                 <w:rFonts w:ascii="Times New Roman" w:eastAsia="Times New Roman" w:hAnsi="Times New Roman" w:cs="Times New Roman"/>
@@ -6104,7 +6138,7 @@
       <w:tr>
         <w:trPr>
           <w:gridAfter w:val="1"/>
-          <w:trHeight w:val="408"/>
+          <w:trHeight w:val="450"/>
         </w:trPr>
         <w:tc>
           <w:tcPr>
@@ -8544,7 +8578,7 @@
 </file>
 
 <file path=customXml/itemProps1.xml><?xml version="1.0" encoding="utf-8"?>
-<ds:datastoreItem xmlns:ds="http://schemas.openxmlformats.org/officeDocument/2006/customXml" ds:itemID="{A1EFC1EB-EA6E-4B03-87B8-36725726084D}">
+<ds:datastoreItem xmlns:ds="http://schemas.openxmlformats.org/officeDocument/2006/customXml" ds:itemID="{AB4C5805-F92D-4218-8F96-37A58B1C0499}">
   <ds:schemaRefs>
     <ds:schemaRef ds:uri="http://schemas.openxmlformats.org/officeDocument/2006/bibliography"/>
   </ds:schemaRefs>

</xml_diff>